<commit_message>
completed slides for power point presentation -bp
</commit_message>
<xml_diff>
--- a/projects/Demo1/ProductBrochure.docx
+++ b/projects/Demo1/ProductBrochure.docx
@@ -204,12 +204,7 @@
               <w:cnfStyle w:val="000000100000" w:firstRow="0" w:lastRow="0" w:firstColumn="0" w:lastColumn="0" w:oddVBand="0" w:evenVBand="0" w:oddHBand="1" w:evenHBand="0" w:firstRowFirstColumn="0" w:firstRowLastColumn="0" w:lastRowFirstColumn="0" w:lastRowLastColumn="0"/>
             </w:pPr>
             <w:r>
-              <w:t>When players click on a playable card in their hand, they will play it, giving them the points or actions that the card is</w:t>
-            </w:r>
-            <w:bookmarkStart w:id="0" w:name="_GoBack"/>
-            <w:bookmarkEnd w:id="0"/>
-            <w:r>
-              <w:t xml:space="preserve"> worth, and removing the card from their hand. </w:t>
+              <w:t xml:space="preserve">When players click on a playable card in their hand, they will play it, giving them the points or actions that the card is worth, and removing the card from their hand. </w:t>
             </w:r>
           </w:p>
         </w:tc>
@@ -464,13 +459,7 @@
         <w:rPr>
           <w:rStyle w:val="fontstyle21"/>
         </w:rPr>
-        <w:t>Color display with mi</w:t>
-      </w:r>
-      <w:r>
-        <w:rPr>
-          <w:rStyle w:val="fontstyle21"/>
-        </w:rPr>
-        <w:t>nimum of 1024 X 768 resolution</w:t>
+        <w:t>Color display with minimum of 1024 X 768 resolution</w:t>
       </w:r>
       <w:r>
         <w:rPr>
@@ -622,6 +611,7 @@
       </w:r>
     </w:p>
     <w:p>
+      <w:bookmarkStart w:id="0" w:name="_GoBack"/>
       <w:r>
         <w:rPr>
           <w:noProof/>
@@ -662,6 +652,7 @@
           </wp:inline>
         </w:drawing>
       </w:r>
+      <w:bookmarkEnd w:id="0"/>
     </w:p>
     <w:p/>
     <w:sectPr>

</xml_diff>

<commit_message>
finished user documentation -bp
</commit_message>
<xml_diff>
--- a/projects/Demo1/ProductBrochure.docx
+++ b/projects/Demo1/ProductBrochure.docx
@@ -5,8 +5,126 @@
     <w:p>
       <w:pPr>
         <w:pStyle w:val="Title"/>
-      </w:pPr>
-      <w:r>
+        <w:jc w:val="center"/>
+      </w:pPr>
+      <w:r>
+        <w:t>Project Brochure</w:t>
+      </w:r>
+    </w:p>
+    <w:p>
+      <w:pPr>
+        <w:pStyle w:val="Title"/>
+        <w:jc w:val="center"/>
+      </w:pPr>
+      <w:r>
+        <w:t>CMP</w:t>
+      </w:r>
+    </w:p>
+    <w:p>
+      <w:pPr>
+        <w:pStyle w:val="Title"/>
+        <w:jc w:val="center"/>
+      </w:pPr>
+      <w:r>
+        <w:t>Matthew Griffin</w:t>
+      </w:r>
+    </w:p>
+    <w:p>
+      <w:pPr>
+        <w:pStyle w:val="Title"/>
+        <w:jc w:val="center"/>
+      </w:pPr>
+      <w:r>
+        <w:t>Carlos Perez</w:t>
+      </w:r>
+    </w:p>
+    <w:p>
+      <w:pPr>
+        <w:pStyle w:val="Title"/>
+        <w:jc w:val="center"/>
+      </w:pPr>
+      <w:r>
+        <w:t>Brent Parker</w:t>
+      </w:r>
+    </w:p>
+    <w:p>
+      <w:pPr>
+        <w:pStyle w:val="Title"/>
+        <w:jc w:val="center"/>
+      </w:pPr>
+      <w:r>
+        <w:t>11/06/2017</w:t>
+      </w:r>
+    </w:p>
+    <w:p>
+      <w:pPr>
+        <w:pStyle w:val="Title"/>
+        <w:jc w:val="center"/>
+      </w:pPr>
+    </w:p>
+    <w:p>
+      <w:pPr>
+        <w:pStyle w:val="Title"/>
+      </w:pPr>
+    </w:p>
+    <w:p>
+      <w:pPr>
+        <w:pStyle w:val="Title"/>
+      </w:pPr>
+    </w:p>
+    <w:p>
+      <w:pPr>
+        <w:pStyle w:val="Title"/>
+      </w:pPr>
+    </w:p>
+    <w:p>
+      <w:pPr>
+        <w:pStyle w:val="Title"/>
+      </w:pPr>
+    </w:p>
+    <w:p>
+      <w:pPr>
+        <w:pStyle w:val="Title"/>
+      </w:pPr>
+    </w:p>
+    <w:p>
+      <w:pPr>
+        <w:pStyle w:val="Title"/>
+      </w:pPr>
+    </w:p>
+    <w:p>
+      <w:pPr>
+        <w:pStyle w:val="Title"/>
+      </w:pPr>
+    </w:p>
+    <w:p>
+      <w:pPr>
+        <w:pStyle w:val="Title"/>
+      </w:pPr>
+    </w:p>
+    <w:p>
+      <w:pPr>
+        <w:pStyle w:val="Title"/>
+      </w:pPr>
+    </w:p>
+    <w:p>
+      <w:pPr>
+        <w:pStyle w:val="Title"/>
+      </w:pPr>
+    </w:p>
+    <w:p>
+      <w:pPr>
+        <w:pStyle w:val="Title"/>
+      </w:pPr>
+    </w:p>
+    <w:p>
+      <w:pPr>
+        <w:pStyle w:val="Title"/>
+      </w:pPr>
+      <w:bookmarkStart w:id="0" w:name="_GoBack"/>
+      <w:bookmarkEnd w:id="0"/>
+      <w:r>
+        <w:lastRenderedPageBreak/>
         <w:t>Dominion</w:t>
       </w:r>
     </w:p>
@@ -611,7 +729,6 @@
       </w:r>
     </w:p>
     <w:p>
-      <w:bookmarkStart w:id="0" w:name="_GoBack"/>
       <w:r>
         <w:rPr>
           <w:noProof/>
@@ -652,7 +769,6 @@
           </wp:inline>
         </w:drawing>
       </w:r>
-      <w:bookmarkEnd w:id="0"/>
     </w:p>
     <w:p/>
     <w:sectPr>

</xml_diff>